<commit_message>
Added the edit function of the List of Trainings
</commit_message>
<xml_diff>
--- a/storage/Certificate.docx
+++ b/storage/Certificate.docx
@@ -42,7 +42,21 @@
         <w:rPr>
           <w:sz w:val="24"/>
         </w:rPr>
-        <w:t>${daterange}</w:t>
+        <w:t>${</w:t>
+      </w:r>
+      <w:proofErr w:type="spellStart"/>
+      <w:r>
+        <w:rPr>
+          <w:sz w:val="24"/>
+        </w:rPr>
+        <w:t>daterange</w:t>
+      </w:r>
+      <w:proofErr w:type="spellEnd"/>
+      <w:r>
+        <w:rPr>
+          <w:sz w:val="24"/>
+        </w:rPr>
+        <w:t>}</w:t>
       </w:r>
     </w:p>
     <w:p>
@@ -267,7 +281,23 @@
                 <w:rFonts w:ascii="Century Gothic" w:hAnsi="Century Gothic"/>
                 <w:sz w:val="24"/>
               </w:rPr>
-              <w:t>${certificate_title}</w:t>
+              <w:t>${</w:t>
+            </w:r>
+            <w:proofErr w:type="spellStart"/>
+            <w:r>
+              <w:rPr>
+                <w:rFonts w:ascii="Century Gothic" w:hAnsi="Century Gothic"/>
+                <w:sz w:val="24"/>
+              </w:rPr>
+              <w:t>certificate_title</w:t>
+            </w:r>
+            <w:proofErr w:type="spellEnd"/>
+            <w:r>
+              <w:rPr>
+                <w:rFonts w:ascii="Century Gothic" w:hAnsi="Century Gothic"/>
+                <w:sz w:val="24"/>
+              </w:rPr>
+              <w:t>}</w:t>
             </w:r>
           </w:p>
         </w:tc>
@@ -288,7 +318,23 @@
                 <w:rFonts w:ascii="Century Gothic" w:hAnsi="Century Gothic"/>
                 <w:sz w:val="24"/>
               </w:rPr>
-              <w:t>${date_covered}</w:t>
+              <w:t>${</w:t>
+            </w:r>
+            <w:proofErr w:type="spellStart"/>
+            <w:r>
+              <w:rPr>
+                <w:rFonts w:ascii="Century Gothic" w:hAnsi="Century Gothic"/>
+                <w:sz w:val="24"/>
+              </w:rPr>
+              <w:t>date_covered</w:t>
+            </w:r>
+            <w:proofErr w:type="spellEnd"/>
+            <w:r>
+              <w:rPr>
+                <w:rFonts w:ascii="Century Gothic" w:hAnsi="Century Gothic"/>
+                <w:sz w:val="24"/>
+              </w:rPr>
+              <w:t>}</w:t>
             </w:r>
           </w:p>
         </w:tc>
@@ -344,7 +390,23 @@
                 <w:rFonts w:ascii="Century Gothic" w:hAnsi="Century Gothic"/>
                 <w:sz w:val="24"/>
               </w:rPr>
-              <w:t>${num_hours}</w:t>
+              <w:t>${</w:t>
+            </w:r>
+            <w:proofErr w:type="spellStart"/>
+            <w:r>
+              <w:rPr>
+                <w:rFonts w:ascii="Century Gothic" w:hAnsi="Century Gothic"/>
+                <w:sz w:val="24"/>
+              </w:rPr>
+              <w:t>num_hours</w:t>
+            </w:r>
+            <w:proofErr w:type="spellEnd"/>
+            <w:r>
+              <w:rPr>
+                <w:rFonts w:ascii="Century Gothic" w:hAnsi="Century Gothic"/>
+                <w:sz w:val="24"/>
+              </w:rPr>
+              <w:t>}</w:t>
             </w:r>
           </w:p>
         </w:tc>
@@ -403,19 +465,7 @@
         <w:rPr>
           <w:sz w:val="24"/>
         </w:rPr>
-        <w:t>${table</w:t>
-      </w:r>
-      <w:r>
-        <w:rPr>
-          <w:sz w:val="24"/>
-        </w:rPr>
-        <w:t>2</w:t>
-      </w:r>
-      <w:r>
-        <w:rPr>
-          <w:sz w:val="24"/>
-        </w:rPr>
-        <w:t>}</w:t>
+        <w:t>${table2}</w:t>
       </w:r>
       <w:r>
         <w:rPr>
@@ -436,21 +486,7 @@
           <w:rFonts w:ascii="Century Gothic" w:hAnsi="Century Gothic"/>
           <w:sz w:val="24"/>
         </w:rPr>
-        <w:t>Name of Faculty: ${name</w:t>
-      </w:r>
-      <w:r>
-        <w:rPr>
-          <w:rFonts w:ascii="Century Gothic" w:hAnsi="Century Gothic"/>
-          <w:sz w:val="24"/>
-        </w:rPr>
-        <w:t>2</w:t>
-      </w:r>
-      <w:r>
-        <w:rPr>
-          <w:rFonts w:ascii="Century Gothic" w:hAnsi="Century Gothic"/>
-          <w:sz w:val="24"/>
-        </w:rPr>
-        <w:t>}</w:t>
+        <w:t>Name of Faculty: ${name2}</w:t>
       </w:r>
     </w:p>
     <w:tbl>
@@ -600,21 +636,7 @@
                 <w:rFonts w:ascii="Century Gothic" w:hAnsi="Century Gothic"/>
                 <w:sz w:val="24"/>
               </w:rPr>
-              <w:t>${certificate_title</w:t>
-            </w:r>
-            <w:r>
-              <w:rPr>
-                <w:rFonts w:ascii="Century Gothic" w:hAnsi="Century Gothic"/>
-                <w:sz w:val="24"/>
-              </w:rPr>
-              <w:t>2</w:t>
-            </w:r>
-            <w:r>
-              <w:rPr>
-                <w:rFonts w:ascii="Century Gothic" w:hAnsi="Century Gothic"/>
-                <w:sz w:val="24"/>
-              </w:rPr>
-              <w:t>}</w:t>
+              <w:t>${certificate_title2}</w:t>
             </w:r>
           </w:p>
         </w:tc>
@@ -635,21 +657,7 @@
                 <w:rFonts w:ascii="Century Gothic" w:hAnsi="Century Gothic"/>
                 <w:sz w:val="24"/>
               </w:rPr>
-              <w:t>${date_covered</w:t>
-            </w:r>
-            <w:r>
-              <w:rPr>
-                <w:rFonts w:ascii="Century Gothic" w:hAnsi="Century Gothic"/>
-                <w:sz w:val="24"/>
-              </w:rPr>
-              <w:t>2</w:t>
-            </w:r>
-            <w:r>
-              <w:rPr>
-                <w:rFonts w:ascii="Century Gothic" w:hAnsi="Century Gothic"/>
-                <w:sz w:val="24"/>
-              </w:rPr>
-              <w:t>}</w:t>
+              <w:t>${date_covered2}</w:t>
             </w:r>
           </w:p>
         </w:tc>
@@ -670,21 +678,7 @@
                 <w:rFonts w:ascii="Century Gothic" w:hAnsi="Century Gothic"/>
                 <w:sz w:val="24"/>
               </w:rPr>
-              <w:t>${level</w:t>
-            </w:r>
-            <w:r>
-              <w:rPr>
-                <w:rFonts w:ascii="Century Gothic" w:hAnsi="Century Gothic"/>
-                <w:sz w:val="24"/>
-              </w:rPr>
-              <w:t>2</w:t>
-            </w:r>
-            <w:r>
-              <w:rPr>
-                <w:rFonts w:ascii="Century Gothic" w:hAnsi="Century Gothic"/>
-                <w:sz w:val="24"/>
-              </w:rPr>
-              <w:t>}</w:t>
+              <w:t>${level2}</w:t>
             </w:r>
           </w:p>
         </w:tc>
@@ -705,21 +699,7 @@
                 <w:rFonts w:ascii="Century Gothic" w:hAnsi="Century Gothic"/>
                 <w:sz w:val="24"/>
               </w:rPr>
-              <w:t>${num_hours</w:t>
-            </w:r>
-            <w:r>
-              <w:rPr>
-                <w:rFonts w:ascii="Century Gothic" w:hAnsi="Century Gothic"/>
-                <w:sz w:val="24"/>
-              </w:rPr>
-              <w:t>2</w:t>
-            </w:r>
-            <w:r>
-              <w:rPr>
-                <w:rFonts w:ascii="Century Gothic" w:hAnsi="Century Gothic"/>
-                <w:sz w:val="24"/>
-              </w:rPr>
-              <w:t>}</w:t>
+              <w:t>${num_hours2}</w:t>
             </w:r>
           </w:p>
         </w:tc>
@@ -737,27 +717,336 @@
           <w:rFonts w:ascii="Century Gothic" w:hAnsi="Century Gothic"/>
           <w:sz w:val="24"/>
         </w:rPr>
-        <w:t>${/table</w:t>
-      </w:r>
-      <w:r>
-        <w:rPr>
-          <w:rFonts w:ascii="Century Gothic" w:hAnsi="Century Gothic"/>
-          <w:sz w:val="24"/>
-        </w:rPr>
-        <w:t>2</w:t>
-      </w:r>
-      <w:r>
-        <w:rPr>
-          <w:rFonts w:ascii="Century Gothic" w:hAnsi="Century Gothic"/>
-          <w:sz w:val="24"/>
-        </w:rPr>
-        <w:t>}</w:t>
+        <w:t>${/table2}</w:t>
       </w:r>
     </w:p>
     <w:p>
       <w:pPr>
         <w:rPr>
           <w:rFonts w:ascii="Century Gothic" w:hAnsi="Century Gothic"/>
+          <w:sz w:val="24"/>
+        </w:rPr>
+      </w:pPr>
+    </w:p>
+    <w:p>
+      <w:pPr>
+        <w:rPr>
+          <w:rFonts w:ascii="Century Gothic" w:hAnsi="Century Gothic"/>
+          <w:sz w:val="24"/>
+        </w:rPr>
+      </w:pPr>
+    </w:p>
+    <w:p>
+      <w:pPr>
+        <w:rPr>
+          <w:rFonts w:ascii="Century Gothic" w:hAnsi="Century Gothic"/>
+          <w:b/>
+          <w:bCs/>
+          <w:sz w:val="24"/>
+        </w:rPr>
+      </w:pPr>
+      <w:r>
+        <w:rPr>
+          <w:rFonts w:ascii="Century Gothic" w:hAnsi="Century Gothic"/>
+          <w:b/>
+          <w:bCs/>
+          <w:sz w:val="24"/>
+        </w:rPr>
+        <w:t>Percentage of faculty who attended seminar/trainings</w:t>
+      </w:r>
+      <w:r>
+        <w:rPr>
+          <w:rFonts w:ascii="Century Gothic" w:hAnsi="Century Gothic"/>
+          <w:b/>
+          <w:bCs/>
+          <w:sz w:val="24"/>
+        </w:rPr>
+        <w:tab/>
+      </w:r>
+      <w:r>
+        <w:rPr>
+          <w:rFonts w:ascii="Century Gothic" w:hAnsi="Century Gothic"/>
+          <w:b/>
+          <w:bCs/>
+          <w:sz w:val="24"/>
+        </w:rPr>
+        <w:tab/>
+      </w:r>
+      <w:r>
+        <w:rPr>
+          <w:rFonts w:ascii="Century Gothic" w:hAnsi="Century Gothic"/>
+          <w:b/>
+          <w:bCs/>
+          <w:sz w:val="24"/>
+        </w:rPr>
+        <w:tab/>
+      </w:r>
+      <w:r>
+        <w:rPr>
+          <w:rFonts w:ascii="Century Gothic" w:hAnsi="Century Gothic"/>
+          <w:b/>
+          <w:bCs/>
+          <w:sz w:val="24"/>
+        </w:rPr>
+        <w:tab/>
+      </w:r>
+      <w:r>
+        <w:rPr>
+          <w:rFonts w:ascii="Century Gothic" w:hAnsi="Century Gothic"/>
+          <w:b/>
+          <w:bCs/>
+          <w:sz w:val="24"/>
+        </w:rPr>
+        <w:tab/>
+        <w:t>: ${</w:t>
+      </w:r>
+      <w:proofErr w:type="spellStart"/>
+      <w:r>
+        <w:rPr>
+          <w:rFonts w:ascii="Century Gothic" w:hAnsi="Century Gothic"/>
+          <w:b/>
+          <w:bCs/>
+          <w:sz w:val="24"/>
+        </w:rPr>
+        <w:t>facultypercentage</w:t>
+      </w:r>
+      <w:proofErr w:type="spellEnd"/>
+      <w:r>
+        <w:rPr>
+          <w:rFonts w:ascii="Century Gothic" w:hAnsi="Century Gothic"/>
+          <w:b/>
+          <w:bCs/>
+          <w:sz w:val="24"/>
+        </w:rPr>
+        <w:t>}</w:t>
+      </w:r>
+    </w:p>
+    <w:p>
+      <w:pPr>
+        <w:rPr>
+          <w:rFonts w:ascii="Century Gothic" w:hAnsi="Century Gothic"/>
+          <w:b/>
+          <w:bCs/>
+          <w:sz w:val="24"/>
+        </w:rPr>
+      </w:pPr>
+      <w:r>
+        <w:rPr>
+          <w:rFonts w:ascii="Century Gothic" w:hAnsi="Century Gothic"/>
+          <w:b/>
+          <w:bCs/>
+          <w:sz w:val="24"/>
+        </w:rPr>
+        <w:t xml:space="preserve">Percentage of </w:t>
+      </w:r>
+      <w:r>
+        <w:rPr>
+          <w:rFonts w:ascii="Century Gothic" w:hAnsi="Century Gothic"/>
+          <w:b/>
+          <w:bCs/>
+          <w:sz w:val="24"/>
+        </w:rPr>
+        <w:t>Non - Teaching</w:t>
+      </w:r>
+      <w:r>
+        <w:rPr>
+          <w:rFonts w:ascii="Century Gothic" w:hAnsi="Century Gothic"/>
+          <w:b/>
+          <w:bCs/>
+          <w:sz w:val="24"/>
+        </w:rPr>
+        <w:t xml:space="preserve"> who attended seminar/trainings</w:t>
+      </w:r>
+      <w:r>
+        <w:rPr>
+          <w:rFonts w:ascii="Century Gothic" w:hAnsi="Century Gothic"/>
+          <w:b/>
+          <w:bCs/>
+          <w:sz w:val="24"/>
+        </w:rPr>
+        <w:tab/>
+      </w:r>
+      <w:r>
+        <w:rPr>
+          <w:rFonts w:ascii="Century Gothic" w:hAnsi="Century Gothic"/>
+          <w:b/>
+          <w:bCs/>
+          <w:sz w:val="24"/>
+        </w:rPr>
+        <w:tab/>
+      </w:r>
+      <w:r>
+        <w:rPr>
+          <w:rFonts w:ascii="Century Gothic" w:hAnsi="Century Gothic"/>
+          <w:b/>
+          <w:bCs/>
+          <w:sz w:val="24"/>
+        </w:rPr>
+        <w:tab/>
+        <w:t>: ${</w:t>
+      </w:r>
+      <w:proofErr w:type="spellStart"/>
+      <w:r>
+        <w:rPr>
+          <w:rFonts w:ascii="Century Gothic" w:hAnsi="Century Gothic"/>
+          <w:b/>
+          <w:bCs/>
+          <w:sz w:val="24"/>
+        </w:rPr>
+        <w:t>non</w:t>
+      </w:r>
+      <w:r>
+        <w:rPr>
+          <w:rFonts w:ascii="Century Gothic" w:hAnsi="Century Gothic"/>
+          <w:b/>
+          <w:bCs/>
+          <w:sz w:val="24"/>
+        </w:rPr>
+        <w:t>percentage</w:t>
+      </w:r>
+      <w:proofErr w:type="spellEnd"/>
+      <w:r>
+        <w:rPr>
+          <w:rFonts w:ascii="Century Gothic" w:hAnsi="Century Gothic"/>
+          <w:b/>
+          <w:bCs/>
+          <w:sz w:val="24"/>
+        </w:rPr>
+        <w:t>}</w:t>
+      </w:r>
+    </w:p>
+    <w:p>
+      <w:pPr>
+        <w:rPr>
+          <w:rFonts w:ascii="Century Gothic" w:hAnsi="Century Gothic"/>
+          <w:b/>
+          <w:bCs/>
+          <w:sz w:val="24"/>
+        </w:rPr>
+      </w:pPr>
+    </w:p>
+    <w:p>
+      <w:pPr>
+        <w:rPr>
+          <w:rFonts w:ascii="Century Gothic" w:hAnsi="Century Gothic"/>
+          <w:sz w:val="24"/>
+        </w:rPr>
+      </w:pPr>
+      <w:r>
+        <w:rPr>
+          <w:rFonts w:ascii="Century Gothic" w:hAnsi="Century Gothic"/>
+          <w:sz w:val="24"/>
+        </w:rPr>
+        <w:t>Prepared by:</w:t>
+      </w:r>
+    </w:p>
+    <w:p>
+      <w:pPr>
+        <w:rPr>
+          <w:rFonts w:ascii="Century Gothic" w:hAnsi="Century Gothic"/>
+          <w:sz w:val="24"/>
+        </w:rPr>
+      </w:pPr>
+      <w:r>
+        <w:rPr>
+          <w:rFonts w:ascii="Century Gothic" w:hAnsi="Century Gothic"/>
+          <w:sz w:val="24"/>
+        </w:rPr>
+        <w:t>${</w:t>
+      </w:r>
+      <w:proofErr w:type="spellStart"/>
+      <w:r>
+        <w:rPr>
+          <w:rFonts w:ascii="Century Gothic" w:hAnsi="Century Gothic"/>
+          <w:sz w:val="24"/>
+        </w:rPr>
+        <w:t>coordsignature</w:t>
+      </w:r>
+      <w:proofErr w:type="spellEnd"/>
+      <w:r>
+        <w:rPr>
+          <w:rFonts w:ascii="Century Gothic" w:hAnsi="Century Gothic"/>
+          <w:sz w:val="24"/>
+        </w:rPr>
+        <w:t>}</w:t>
+      </w:r>
+    </w:p>
+    <w:p>
+      <w:pPr>
+        <w:rPr>
+          <w:rFonts w:ascii="Century Gothic" w:hAnsi="Century Gothic"/>
+          <w:b/>
+          <w:bCs/>
+          <w:sz w:val="24"/>
+        </w:rPr>
+      </w:pPr>
+      <w:r>
+        <w:rPr>
+          <w:rFonts w:ascii="Century Gothic" w:hAnsi="Century Gothic"/>
+          <w:b/>
+          <w:bCs/>
+          <w:sz w:val="24"/>
+        </w:rPr>
+        <w:t>${</w:t>
+      </w:r>
+      <w:proofErr w:type="spellStart"/>
+      <w:r>
+        <w:rPr>
+          <w:rFonts w:ascii="Century Gothic" w:hAnsi="Century Gothic"/>
+          <w:b/>
+          <w:bCs/>
+          <w:sz w:val="24"/>
+        </w:rPr>
+        <w:t>coordname</w:t>
+      </w:r>
+      <w:proofErr w:type="spellEnd"/>
+      <w:r>
+        <w:rPr>
+          <w:rFonts w:ascii="Century Gothic" w:hAnsi="Century Gothic"/>
+          <w:b/>
+          <w:bCs/>
+          <w:sz w:val="24"/>
+        </w:rPr>
+        <w:t>}</w:t>
+      </w:r>
+    </w:p>
+    <w:p>
+      <w:pPr>
+        <w:rPr>
+          <w:rFonts w:ascii="Century Gothic" w:hAnsi="Century Gothic"/>
+          <w:sz w:val="24"/>
+        </w:rPr>
+      </w:pPr>
+      <w:r>
+        <w:rPr>
+          <w:rFonts w:ascii="Century Gothic" w:hAnsi="Century Gothic"/>
+          <w:sz w:val="24"/>
+        </w:rPr>
+        <w:t>${</w:t>
+      </w:r>
+      <w:proofErr w:type="spellStart"/>
+      <w:r>
+        <w:rPr>
+          <w:rFonts w:ascii="Century Gothic" w:hAnsi="Century Gothic"/>
+          <w:sz w:val="24"/>
+        </w:rPr>
+        <w:t>deptname</w:t>
+      </w:r>
+      <w:proofErr w:type="spellEnd"/>
+      <w:r>
+        <w:rPr>
+          <w:rFonts w:ascii="Century Gothic" w:hAnsi="Century Gothic"/>
+          <w:sz w:val="24"/>
+        </w:rPr>
+        <w:t>} – L&amp;D Coordinator</w:t>
+      </w:r>
+    </w:p>
+    <w:p>
+      <w:pPr>
+        <w:rPr>
+          <w:rFonts w:ascii="Century Gothic" w:hAnsi="Century Gothic"/>
+          <w:b/>
+          <w:bCs/>
           <w:sz w:val="24"/>
         </w:rPr>
       </w:pPr>
@@ -1060,7 +1349,17 @@
                                     <w:sz w:val="24"/>
                                     <w:lang w:val="en-US"/>
                                   </w:rPr>
-                                  <w:t>${dept</w:t>
+                                  <w:t>${</w:t>
+                                </w:r>
+                                <w:proofErr w:type="spellStart"/>
+                                <w:r>
+                                  <w:rPr>
+                                    <w:rFonts w:ascii="Arial" w:hAnsi="Arial" w:cs="Arial"/>
+                                    <w:color w:val="C00000"/>
+                                    <w:sz w:val="24"/>
+                                    <w:lang w:val="en-US"/>
+                                  </w:rPr>
+                                  <w:t>dept</w:t>
                                 </w:r>
                                 <w:r>
                                   <w:rPr>
@@ -1078,7 +1377,17 @@
                                     <w:sz w:val="24"/>
                                     <w:lang w:val="en-US"/>
                                   </w:rPr>
-                                  <w:t>ame}</w:t>
+                                  <w:t>ame</w:t>
+                                </w:r>
+                                <w:proofErr w:type="spellEnd"/>
+                                <w:r>
+                                  <w:rPr>
+                                    <w:rFonts w:ascii="Arial" w:hAnsi="Arial" w:cs="Arial"/>
+                                    <w:color w:val="C00000"/>
+                                    <w:sz w:val="24"/>
+                                    <w:lang w:val="en-US"/>
+                                  </w:rPr>
+                                  <w:t>}</w:t>
                                 </w:r>
                               </w:p>
                             </w:txbxContent>
@@ -1376,7 +1685,43 @@
                               <w:sz w:val="16"/>
                               <w:lang w:val="fr-FR"/>
                             </w:rPr>
-                            <w:t>F. Pimentel Avenue, Brgy. 2, Daet, Camarines Norte – 4600, Philippines</w:t>
+                            <w:t xml:space="preserve">F. </w:t>
+                          </w:r>
+                          <w:proofErr w:type="spellStart"/>
+                          <w:r>
+                            <w:rPr>
+                              <w:rFonts w:ascii="Verdana" w:hAnsi="Verdana" w:cs="Tahoma"/>
+                              <w:sz w:val="16"/>
+                              <w:lang w:val="fr-FR"/>
+                            </w:rPr>
+                            <w:t>Pimentel</w:t>
+                          </w:r>
+                          <w:proofErr w:type="spellEnd"/>
+                          <w:r>
+                            <w:rPr>
+                              <w:rFonts w:ascii="Verdana" w:hAnsi="Verdana" w:cs="Tahoma"/>
+                              <w:sz w:val="16"/>
+                              <w:lang w:val="fr-FR"/>
+                            </w:rPr>
+                            <w:t xml:space="preserve"> Avenue, </w:t>
+                          </w:r>
+                          <w:proofErr w:type="spellStart"/>
+                          <w:r>
+                            <w:rPr>
+                              <w:rFonts w:ascii="Verdana" w:hAnsi="Verdana" w:cs="Tahoma"/>
+                              <w:sz w:val="16"/>
+                              <w:lang w:val="fr-FR"/>
+                            </w:rPr>
+                            <w:t>Brgy</w:t>
+                          </w:r>
+                          <w:proofErr w:type="spellEnd"/>
+                          <w:r>
+                            <w:rPr>
+                              <w:rFonts w:ascii="Verdana" w:hAnsi="Verdana" w:cs="Tahoma"/>
+                              <w:sz w:val="16"/>
+                              <w:lang w:val="fr-FR"/>
+                            </w:rPr>
+                            <w:t>. 2, Daet, Camarines Norte – 4600, Philippines</w:t>
                           </w:r>
                         </w:p>
                       </w:txbxContent>
@@ -1398,7 +1743,7 @@
         </mc:Choice>
         <mc:Fallback>
           <w:pict>
-            <v:shape w14:anchorId="0B83B51F" id="_x0000_s1027" type="#_x0000_t202" style="position:absolute;margin-left:386.8pt;margin-top:-78.8pt;width:301.5pt;height:42.4pt;z-index:251661312;visibility:visible;mso-wrap-style:square;mso-width-percent:0;mso-height-percent:0;mso-wrap-distance-left:9pt;mso-wrap-distance-top:0;mso-wrap-distance-right:9pt;mso-wrap-distance-bottom:0;mso-position-horizontal:absolute;mso-position-horizontal-relative:margin;mso-position-vertical:absolute;mso-position-vertical-relative:text;mso-width-percent:0;mso-height-percent:0;mso-width-relative:page;mso-height-relative:page;v-text-anchor:top" o:gfxdata="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" filled="f" stroked="f" strokeweight=".5pt">
+            <v:shape w14:anchorId="7C977F9E" id="_x0000_s1027" type="#_x0000_t202" style="position:absolute;margin-left:386.8pt;margin-top:-78.8pt;width:301.5pt;height:42.4pt;z-index:251661312;visibility:visible;mso-wrap-style:square;mso-width-percent:0;mso-height-percent:0;mso-wrap-distance-left:9pt;mso-wrap-distance-top:0;mso-wrap-distance-right:9pt;mso-wrap-distance-bottom:0;mso-position-horizontal:absolute;mso-position-horizontal-relative:margin;mso-position-vertical:absolute;mso-position-vertical-relative:text;mso-width-percent:0;mso-height-percent:0;mso-width-relative:page;mso-height-relative:page;v-text-anchor:top" o:gfxdata="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" filled="f" stroked="f" strokeweight=".5pt">
               <v:textbox inset="0,0,0,0">
                 <w:txbxContent>
                   <w:p>

</xml_diff>

<commit_message>
Completed all the Attendance Function
</commit_message>
<xml_diff>
--- a/storage/Certificate.docx
+++ b/storage/Certificate.docx
@@ -419,6 +419,14 @@
           <w:sz w:val="24"/>
         </w:rPr>
       </w:pPr>
+    </w:p>
+    <w:p>
+      <w:pPr>
+        <w:rPr>
+          <w:rFonts w:ascii="Century Gothic" w:hAnsi="Century Gothic"/>
+          <w:sz w:val="24"/>
+        </w:rPr>
+      </w:pPr>
       <w:r>
         <w:rPr>
           <w:rFonts w:ascii="Century Gothic" w:hAnsi="Century Gothic"/>
@@ -426,6 +434,14 @@
         </w:rPr>
         <w:t>${/table}</w:t>
       </w:r>
+    </w:p>
+    <w:p>
+      <w:pPr>
+        <w:rPr>
+          <w:rFonts w:ascii="Century Gothic" w:hAnsi="Century Gothic"/>
+          <w:sz w:val="24"/>
+        </w:rPr>
+      </w:pPr>
     </w:p>
     <w:p>
       <w:pPr>
@@ -717,6 +733,7 @@
           <w:rFonts w:ascii="Century Gothic" w:hAnsi="Century Gothic"/>
           <w:sz w:val="24"/>
         </w:rPr>
+        <w:lastRenderedPageBreak/>
         <w:t>${/table2}</w:t>
       </w:r>
     </w:p>
@@ -837,25 +854,7 @@
           <w:bCs/>
           <w:sz w:val="24"/>
         </w:rPr>
-        <w:t xml:space="preserve">Percentage of </w:t>
-      </w:r>
-      <w:r>
-        <w:rPr>
-          <w:rFonts w:ascii="Century Gothic" w:hAnsi="Century Gothic"/>
-          <w:b/>
-          <w:bCs/>
-          <w:sz w:val="24"/>
-        </w:rPr>
-        <w:t>Non - Teaching</w:t>
-      </w:r>
-      <w:r>
-        <w:rPr>
-          <w:rFonts w:ascii="Century Gothic" w:hAnsi="Century Gothic"/>
-          <w:b/>
-          <w:bCs/>
-          <w:sz w:val="24"/>
-        </w:rPr>
-        <w:t xml:space="preserve"> who attended seminar/trainings</w:t>
+        <w:t>Percentage of Non - Teaching who attended seminar/trainings</w:t>
       </w:r>
       <w:r>
         <w:rPr>
@@ -893,16 +892,7 @@
           <w:bCs/>
           <w:sz w:val="24"/>
         </w:rPr>
-        <w:t>non</w:t>
-      </w:r>
-      <w:r>
-        <w:rPr>
-          <w:rFonts w:ascii="Century Gothic" w:hAnsi="Century Gothic"/>
-          <w:b/>
-          <w:bCs/>
-          <w:sz w:val="24"/>
-        </w:rPr>
-        <w:t>percentage</w:t>
+        <w:t>nonpercentage</w:t>
       </w:r>
       <w:proofErr w:type="spellEnd"/>
       <w:r>

</xml_diff>